<commit_message>
ziv added mongo orms to doc
</commit_message>
<xml_diff>
--- a/doc.docx
+++ b/doc.docx
@@ -37,7 +37,6 @@
     <w:p>
       <w:pPr>
         <w:rPr>
-          <w:rtl/>
           <w:lang w:bidi="he-IL"/>
         </w:rPr>
       </w:pPr>
@@ -59,13 +58,206 @@
     <w:p>
       <w:pPr>
         <w:rPr>
-          <w:rFonts w:hint="cs"/>
-          <w:rtl/>
-          <w:lang w:bidi="he-IL"/>
-        </w:rPr>
-      </w:pPr>
+          <w:lang w:bidi="he-IL"/>
+        </w:rPr>
+      </w:pPr>
+    </w:p>
+    <w:p>
+      <w:pPr>
+        <w:bidi/>
+        <w:rPr>
+          <w:lang w:bidi="he-IL"/>
+        </w:rPr>
+      </w:pPr>
+    </w:p>
+    <w:p>
+      <w:pPr>
+        <w:bidi/>
+        <w:rPr>
+          <w:rtl/>
+          <w:lang w:bidi="he-IL"/>
+        </w:rPr>
+      </w:pPr>
+      <w:r>
+        <w:rPr>
+          <w:rFonts w:hint="cs"/>
+          <w:rtl/>
+          <w:lang w:bidi="he-IL"/>
+        </w:rPr>
+        <w:t xml:space="preserve">מצאתי שני </w:t>
+      </w:r>
+      <w:r>
+        <w:rPr>
+          <w:rFonts w:hint="cs"/>
+          <w:lang w:bidi="he-IL"/>
+        </w:rPr>
+        <w:t>ORM</w:t>
+      </w:r>
+      <w:r>
+        <w:rPr>
+          <w:rFonts w:hint="cs"/>
+          <w:rtl/>
+          <w:lang w:bidi="he-IL"/>
+        </w:rPr>
+        <w:t xml:space="preserve"> מעניינים ל</w:t>
+      </w:r>
+      <w:r>
+        <w:rPr>
+          <w:rFonts w:hint="cs"/>
+          <w:lang w:bidi="he-IL"/>
+        </w:rPr>
+        <w:t>MONGO</w:t>
+      </w:r>
+      <w:r>
+        <w:rPr>
+          <w:rFonts w:hint="cs"/>
+          <w:rtl/>
+          <w:lang w:bidi="he-IL"/>
+        </w:rPr>
+        <w:t xml:space="preserve"> למרות שהם לא ממש מתוחכמים (פחות בהרבה משל חגי אבל יש מצב שהם מספיק טובים ועדיפים ויחסכו זמן להמיר את של חגי ל</w:t>
+      </w:r>
+      <w:r>
+        <w:rPr>
+          <w:rFonts w:hint="cs"/>
+          <w:lang w:bidi="he-IL"/>
+        </w:rPr>
+        <w:t>C#</w:t>
+      </w:r>
+      <w:r>
+        <w:rPr>
+          <w:rFonts w:hint="cs"/>
+          <w:rtl/>
+          <w:lang w:bidi="he-IL"/>
+        </w:rPr>
+        <w:t xml:space="preserve"> כי זה לא סופר פשוט יהיה)</w:t>
+      </w:r>
+    </w:p>
+    <w:p>
+      <w:pPr>
+        <w:bidi/>
+        <w:rPr>
+          <w:rtl/>
+          <w:lang w:bidi="he-IL"/>
+        </w:rPr>
+      </w:pPr>
+      <w:hyperlink r:id="rId4" w:history="1">
+        <w:r>
+          <w:rPr>
+            <w:rStyle w:val="Hyperlink"/>
+            <w:lang w:bidi="he-IL"/>
+          </w:rPr>
+          <w:t>https://github.com/RobThree/MongoRepository/blob/master/MongoRepository/Repository/MongoRepository.cs</w:t>
+        </w:r>
+      </w:hyperlink>
+    </w:p>
+    <w:p>
+      <w:pPr>
+        <w:bidi/>
+        <w:rPr>
+          <w:rtl/>
+          <w:lang w:bidi="he-IL"/>
+        </w:rPr>
+      </w:pPr>
+      <w:hyperlink r:id="rId5" w:history="1">
+        <w:r>
+          <w:rPr>
+            <w:rStyle w:val="Hyperlink"/>
+            <w:lang w:bidi="he-IL"/>
+          </w:rPr>
+          <w:t>http://mongodbdynamic.codeplex.com/documentation</w:t>
+        </w:r>
+      </w:hyperlink>
+    </w:p>
+    <w:p>
+      <w:pPr>
+        <w:bidi/>
+        <w:rPr>
+          <w:rFonts w:hint="cs"/>
+          <w:rtl/>
+          <w:lang w:bidi="he-IL"/>
+        </w:rPr>
+      </w:pPr>
+      <w:r>
+        <w:rPr>
+          <w:rFonts w:hint="cs"/>
+          <w:rtl/>
+          <w:lang w:bidi="he-IL"/>
+        </w:rPr>
+        <w:t xml:space="preserve">אחד מהם הוא </w:t>
+      </w:r>
+      <w:r>
+        <w:rPr>
+          <w:rFonts w:hint="cs"/>
+          <w:lang w:bidi="he-IL"/>
+        </w:rPr>
+        <w:t>OPENSOURCE</w:t>
+      </w:r>
+      <w:r>
+        <w:rPr>
+          <w:rFonts w:hint="cs"/>
+          <w:rtl/>
+          <w:lang w:bidi="he-IL"/>
+        </w:rPr>
+        <w:t xml:space="preserve"> כזה בגיט שיכול להיות שהוא פחות חכם מהשני אבל צריך לוודא את זה</w:t>
+      </w:r>
+    </w:p>
+    <w:p>
+      <w:pPr>
+        <w:bidi/>
+        <w:rPr>
+          <w:rFonts w:hint="cs"/>
+          <w:rtl/>
+          <w:lang w:bidi="he-IL"/>
+        </w:rPr>
+      </w:pPr>
+      <w:r>
+        <w:rPr>
+          <w:rFonts w:hint="cs"/>
+          <w:rtl/>
+          <w:lang w:bidi="he-IL"/>
+        </w:rPr>
+        <w:t xml:space="preserve">השני הוא </w:t>
+      </w:r>
+      <w:r>
+        <w:rPr>
+          <w:rFonts w:hint="cs"/>
+          <w:lang w:bidi="he-IL"/>
+        </w:rPr>
+        <w:t>NUGGET</w:t>
+      </w:r>
+      <w:r>
+        <w:rPr>
+          <w:rFonts w:hint="cs"/>
+          <w:rtl/>
+          <w:lang w:bidi="he-IL"/>
+        </w:rPr>
+        <w:t xml:space="preserve"> שאיזה מישהו כתב שנראה מתוחכם קצת יותר ממבט ראשון הבאסה זה שזה לא פרויקט בגיט </w:t>
+      </w:r>
+      <w:r>
+        <w:rPr>
+          <w:rFonts w:hint="cs"/>
+          <w:lang w:bidi="he-IL"/>
+        </w:rPr>
+        <w:t>HUB</w:t>
+      </w:r>
+      <w:r>
+        <w:rPr>
+          <w:rFonts w:hint="cs"/>
+          <w:rtl/>
+          <w:lang w:bidi="he-IL"/>
+        </w:rPr>
+        <w:t xml:space="preserve"> והוא רשם שהתיעוד לא מלא והוא עדיין כותב אותו</w:t>
+      </w:r>
       <w:bookmarkStart w:id="0" w:name="_GoBack"/>
       <w:bookmarkEnd w:id="0"/>
+    </w:p>
+    <w:p>
+      <w:pPr>
+        <w:rPr>
+          <w:rtl/>
+          <w:lang w:bidi="he-IL"/>
+        </w:rPr>
+      </w:pPr>
     </w:p>
     <w:sectPr>
       <w:pgSz w:w="12240" w:h="15840"/>
@@ -498,6 +690,17 @@
     <w:semiHidden/>
     <w:unhideWhenUsed/>
   </w:style>
+  <w:style w:type="character" w:styleId="Hyperlink">
+    <w:name w:val="Hyperlink"/>
+    <w:basedOn w:val="DefaultParagraphFont"/>
+    <w:uiPriority w:val="99"/>
+    <w:unhideWhenUsed/>
+    <w:rsid w:val="00A06F2C"/>
+    <w:rPr>
+      <w:color w:val="0563C1" w:themeColor="hyperlink"/>
+      <w:u w:val="single"/>
+    </w:rPr>
+  </w:style>
 </w:styles>
 </file>
 

</xml_diff>